<commit_message>
created media queries for the header for phone, tablet portrait, tablet landscape, and big desktop.
</commit_message>
<xml_diff>
--- a/notes.docx
+++ b/notes.docx
@@ -2471,10 +2471,13 @@
         </w:numPr>
       </w:pPr>
       <w:r>
-        <w:t>1em = 14px;</w:t>
+        <w:t>1em = 16</w:t>
       </w:r>
       <w:bookmarkStart w:id="0" w:name="_GoBack"/>
       <w:bookmarkEnd w:id="0"/>
+      <w:r>
+        <w:t>px;</w:t>
+      </w:r>
     </w:p>
     <w:p/>
     <w:sectPr>

</xml_diff>